<commit_message>
Concurrency task 4 and 5
</commit_message>
<xml_diff>
--- a/sem 6/Concurrency/Task 4/!files/2023_2024_351_парал_Устюшин_Work04.docx
+++ b/sem 6/Concurrency/Task 4/!files/2023_2024_351_парал_Устюшин_Work04.docx
@@ -14,21 +14,7 @@
           <w:noProof/>
           <w:lang w:val="ru-RU"/>
         </w:rPr>
-        <w:t xml:space="preserve">Задание выполнялось на </w:t>
-      </w:r>
-      <w:r>
-        <w:rPr>
-          <w:noProof/>
-          <w:lang w:val="ru-RU"/>
-        </w:rPr>
-        <w:t xml:space="preserve">ноутбуке </w:t>
-      </w:r>
-      <w:r>
-        <w:rPr>
-          <w:noProof/>
-          <w:lang w:val="ru-RU"/>
-        </w:rPr>
-        <w:t>со следующими параметрами:</w:t>
+        <w:t>Задание выполнялось на компьютере со следующими параметрами:</w:t>
       </w:r>
     </w:p>
     <w:p>
@@ -42,10 +28,10 @@
           <w:noProof/>
         </w:rPr>
         <w:drawing>
-          <wp:inline distT="0" distB="0" distL="0" distR="0" wp14:anchorId="769F49CB" wp14:editId="4725E03A">
-            <wp:extent cx="2407920" cy="3163570"/>
+          <wp:inline distT="0" distB="0" distL="0" distR="0" wp14:anchorId="50149FCB" wp14:editId="42431121">
+            <wp:extent cx="2729552" cy="3151226"/>
             <wp:effectExtent l="0" t="0" r="0" b="0"/>
-            <wp:docPr id="1624799026" name="Рисунок 1"/>
+            <wp:docPr id="352450255" name="Рисунок 1"/>
             <wp:cNvGraphicFramePr>
               <a:graphicFrameLocks xmlns:a="http://schemas.openxmlformats.org/drawingml/2006/main" noChangeAspect="1"/>
             </wp:cNvGraphicFramePr>
@@ -53,18 +39,18 @@
               <a:graphicData uri="http://schemas.openxmlformats.org/drawingml/2006/picture">
                 <pic:pic xmlns:pic="http://schemas.openxmlformats.org/drawingml/2006/picture">
                   <pic:nvPicPr>
-                    <pic:cNvPr id="1624799026" name=""/>
+                    <pic:cNvPr id="352450255" name=""/>
                     <pic:cNvPicPr/>
                   </pic:nvPicPr>
                   <pic:blipFill rotWithShape="1">
                     <a:blip r:embed="rId4"/>
-                    <a:srcRect l="32325" t="4156" r="28537"/>
+                    <a:srcRect l="32165" r="23467"/>
                     <a:stretch/>
                   </pic:blipFill>
                   <pic:spPr bwMode="auto">
                     <a:xfrm>
                       <a:off x="0" y="0"/>
-                      <a:ext cx="2407920" cy="3163570"/>
+                      <a:ext cx="2729793" cy="3151505"/>
                     </a:xfrm>
                     <a:prstGeom prst="rect">
                       <a:avLst/>
@@ -110,7 +96,15 @@
         <w:t xml:space="preserve">CPU: </w:t>
       </w:r>
       <w:r>
-        <w:t>Intel(R) Core(TM) i5-10210U CPU @ 1.60GHz, 2112 Mhz, 4 Core(s), 8 Logical Processor(s)</w:t>
+        <w:t>12th Gen Intel(R) Core(TM) i5-12400, 2500 Mhz, 6 Core(s), 12 Logical Processor(s)</w:t>
+      </w:r>
+    </w:p>
+    <w:p>
+      <w:r>
+        <w:t>Motherboard:</w:t>
+      </w:r>
+      <w:r>
+        <w:t xml:space="preserve"> B660 DS3H DDR4</w:t>
       </w:r>
     </w:p>
     <w:p>
@@ -120,22 +114,37 @@
         </w:rPr>
       </w:pPr>
       <w:r>
-        <w:t>RAM</w:t>
+        <w:t xml:space="preserve">RAM: </w:t>
+      </w:r>
+      <w:r>
+        <w:t>16.0 GB</w:t>
+      </w:r>
+      <w:r>
+        <w:t xml:space="preserve"> </w:t>
       </w:r>
       <w:r>
         <w:rPr>
           <w:lang w:val="ru-RU"/>
         </w:rPr>
-        <w:t xml:space="preserve">: </w:t>
+        <w:t>со</w:t>
+      </w:r>
+      <w:r>
+        <w:t xml:space="preserve"> </w:t>
       </w:r>
       <w:r>
         <w:rPr>
           <w:lang w:val="ru-RU"/>
         </w:rPr>
-        <w:t xml:space="preserve">8.00 </w:t>
-      </w:r>
-      <w:r>
-        <w:t>GB</w:t>
+        <w:t>скоростью</w:t>
+      </w:r>
+      <w:r>
+        <w:t xml:space="preserve"> </w:t>
+      </w:r>
+      <w:r>
+        <w:rPr>
+          <w:lang w:val="ru-RU"/>
+        </w:rPr>
+        <w:t>2400MHz</w:t>
       </w:r>
     </w:p>
     <w:p>
@@ -506,9 +515,15 @@
               <w:rPr>
                 <w:sz w:val="28"/>
                 <w:szCs w:val="28"/>
-                <w:lang w:val="ru-RU"/>
-              </w:rPr>
-            </w:pPr>
+              </w:rPr>
+            </w:pPr>
+            <w:r>
+              <w:rPr>
+                <w:sz w:val="28"/>
+                <w:szCs w:val="28"/>
+              </w:rPr>
+              <w:t>0.001</w:t>
+            </w:r>
           </w:p>
         </w:tc>
         <w:tc>
@@ -607,9 +622,22 @@
               <w:rPr>
                 <w:sz w:val="28"/>
                 <w:szCs w:val="28"/>
-                <w:lang w:val="ru-RU"/>
-              </w:rPr>
-            </w:pPr>
+              </w:rPr>
+            </w:pPr>
+            <w:r>
+              <w:rPr>
+                <w:sz w:val="28"/>
+                <w:szCs w:val="28"/>
+              </w:rPr>
+              <w:t>0.00</w:t>
+            </w:r>
+            <w:r>
+              <w:rPr>
+                <w:sz w:val="28"/>
+                <w:szCs w:val="28"/>
+              </w:rPr>
+              <w:t>4</w:t>
+            </w:r>
           </w:p>
         </w:tc>
         <w:tc>
@@ -694,7 +722,14 @@
                 <w:szCs w:val="28"/>
                 <w:lang w:val="ru-RU"/>
               </w:rPr>
-              <w:t>0.229</w:t>
+              <w:t>0.</w:t>
+            </w:r>
+            <w:r>
+              <w:rPr>
+                <w:sz w:val="28"/>
+                <w:szCs w:val="28"/>
+              </w:rPr>
+              <w:t>082</w:t>
             </w:r>
           </w:p>
         </w:tc>
@@ -708,9 +743,15 @@
               <w:rPr>
                 <w:sz w:val="28"/>
                 <w:szCs w:val="28"/>
-                <w:lang w:val="ru-RU"/>
-              </w:rPr>
-            </w:pPr>
+              </w:rPr>
+            </w:pPr>
+            <w:r>
+              <w:rPr>
+                <w:sz w:val="28"/>
+                <w:szCs w:val="28"/>
+              </w:rPr>
+              <w:t>0.035</w:t>
+            </w:r>
           </w:p>
         </w:tc>
         <w:tc>
@@ -786,16 +827,14 @@
               <w:rPr>
                 <w:sz w:val="28"/>
                 <w:szCs w:val="28"/>
-                <w:lang w:val="ru-RU"/>
-              </w:rPr>
-            </w:pPr>
-            <w:r>
-              <w:rPr>
-                <w:sz w:val="28"/>
-                <w:szCs w:val="28"/>
-                <w:lang w:val="ru-RU"/>
-              </w:rPr>
-              <w:t>1.204</w:t>
+              </w:rPr>
+            </w:pPr>
+            <w:r>
+              <w:rPr>
+                <w:sz w:val="28"/>
+                <w:szCs w:val="28"/>
+              </w:rPr>
+              <w:t>0.645</w:t>
             </w:r>
           </w:p>
         </w:tc>
@@ -809,9 +848,15 @@
               <w:rPr>
                 <w:sz w:val="28"/>
                 <w:szCs w:val="28"/>
-                <w:lang w:val="ru-RU"/>
-              </w:rPr>
-            </w:pPr>
+              </w:rPr>
+            </w:pPr>
+            <w:r>
+              <w:rPr>
+                <w:sz w:val="28"/>
+                <w:szCs w:val="28"/>
+              </w:rPr>
+              <w:t>0.169</w:t>
+            </w:r>
           </w:p>
         </w:tc>
         <w:tc>
@@ -887,16 +932,14 @@
               <w:rPr>
                 <w:sz w:val="28"/>
                 <w:szCs w:val="28"/>
-                <w:lang w:val="ru-RU"/>
-              </w:rPr>
-            </w:pPr>
-            <w:r>
-              <w:rPr>
-                <w:sz w:val="28"/>
-                <w:szCs w:val="28"/>
-                <w:lang w:val="ru-RU"/>
-              </w:rPr>
-              <w:t>4.05</w:t>
+              </w:rPr>
+            </w:pPr>
+            <w:r>
+              <w:rPr>
+                <w:sz w:val="28"/>
+                <w:szCs w:val="28"/>
+              </w:rPr>
+              <w:t>2.186</w:t>
             </w:r>
           </w:p>
         </w:tc>
@@ -910,9 +953,15 @@
               <w:rPr>
                 <w:sz w:val="28"/>
                 <w:szCs w:val="28"/>
-                <w:lang w:val="ru-RU"/>
-              </w:rPr>
-            </w:pPr>
+              </w:rPr>
+            </w:pPr>
+            <w:r>
+              <w:rPr>
+                <w:sz w:val="28"/>
+                <w:szCs w:val="28"/>
+              </w:rPr>
+              <w:t>0.494</w:t>
+            </w:r>
           </w:p>
         </w:tc>
         <w:tc>
@@ -988,16 +1037,14 @@
               <w:rPr>
                 <w:sz w:val="28"/>
                 <w:szCs w:val="28"/>
-                <w:lang w:val="ru-RU"/>
-              </w:rPr>
-            </w:pPr>
-            <w:r>
-              <w:rPr>
-                <w:sz w:val="28"/>
-                <w:szCs w:val="28"/>
-                <w:lang w:val="ru-RU"/>
-              </w:rPr>
-              <w:t>10.023</w:t>
+              </w:rPr>
+            </w:pPr>
+            <w:r>
+              <w:rPr>
+                <w:sz w:val="28"/>
+                <w:szCs w:val="28"/>
+              </w:rPr>
+              <w:t>5.187</w:t>
             </w:r>
           </w:p>
         </w:tc>
@@ -1011,9 +1058,15 @@
               <w:rPr>
                 <w:sz w:val="28"/>
                 <w:szCs w:val="28"/>
-                <w:lang w:val="ru-RU"/>
-              </w:rPr>
-            </w:pPr>
+              </w:rPr>
+            </w:pPr>
+            <w:r>
+              <w:rPr>
+                <w:sz w:val="28"/>
+                <w:szCs w:val="28"/>
+              </w:rPr>
+              <w:t>1.145</w:t>
+            </w:r>
           </w:p>
         </w:tc>
         <w:tc>
@@ -1052,6 +1105,7 @@
                 <w:szCs w:val="28"/>
                 <w:lang w:val="ru-RU"/>
               </w:rPr>
+              <w:lastRenderedPageBreak/>
               <w:t>7</w:t>
             </w:r>
           </w:p>
@@ -1089,16 +1143,22 @@
               <w:rPr>
                 <w:sz w:val="28"/>
                 <w:szCs w:val="28"/>
-                <w:lang w:val="ru-RU"/>
-              </w:rPr>
-            </w:pPr>
-            <w:r>
-              <w:rPr>
-                <w:sz w:val="28"/>
-                <w:szCs w:val="28"/>
-                <w:lang w:val="ru-RU"/>
-              </w:rPr>
-              <w:t>19.074</w:t>
+              </w:rPr>
+            </w:pPr>
+            <w:r>
+              <w:rPr>
+                <w:sz w:val="28"/>
+                <w:szCs w:val="28"/>
+                <w:lang w:val="ru-RU"/>
+              </w:rPr>
+              <w:t>1</w:t>
+            </w:r>
+            <w:r>
+              <w:rPr>
+                <w:sz w:val="28"/>
+                <w:szCs w:val="28"/>
+              </w:rPr>
+              <w:t>0.223</w:t>
             </w:r>
           </w:p>
         </w:tc>
@@ -1112,9 +1172,15 @@
               <w:rPr>
                 <w:sz w:val="28"/>
                 <w:szCs w:val="28"/>
-                <w:lang w:val="ru-RU"/>
-              </w:rPr>
-            </w:pPr>
+              </w:rPr>
+            </w:pPr>
+            <w:r>
+              <w:rPr>
+                <w:sz w:val="28"/>
+                <w:szCs w:val="28"/>
+              </w:rPr>
+              <w:t>2.34</w:t>
+            </w:r>
           </w:p>
         </w:tc>
         <w:tc>
@@ -1190,16 +1256,14 @@
               <w:rPr>
                 <w:sz w:val="28"/>
                 <w:szCs w:val="28"/>
-                <w:lang w:val="ru-RU"/>
-              </w:rPr>
-            </w:pPr>
-            <w:r>
-              <w:rPr>
-                <w:sz w:val="28"/>
-                <w:szCs w:val="28"/>
-                <w:lang w:val="ru-RU"/>
-              </w:rPr>
-              <w:t>46.724</w:t>
+              </w:rPr>
+            </w:pPr>
+            <w:r>
+              <w:rPr>
+                <w:sz w:val="28"/>
+                <w:szCs w:val="28"/>
+              </w:rPr>
+              <w:t>17.764</w:t>
             </w:r>
           </w:p>
         </w:tc>
@@ -1213,9 +1277,15 @@
               <w:rPr>
                 <w:sz w:val="28"/>
                 <w:szCs w:val="28"/>
-                <w:lang w:val="ru-RU"/>
-              </w:rPr>
-            </w:pPr>
+              </w:rPr>
+            </w:pPr>
+            <w:r>
+              <w:rPr>
+                <w:sz w:val="28"/>
+                <w:szCs w:val="28"/>
+              </w:rPr>
+              <w:t>4.187</w:t>
+            </w:r>
           </w:p>
         </w:tc>
         <w:tc>
@@ -1250,7 +1320,6 @@
           <w:szCs w:val="28"/>
           <w:lang w:val="ru-RU"/>
         </w:rPr>
-        <w:lastRenderedPageBreak/>
         <w:t>*Для столь малой размерности значения несущественны.</w:t>
       </w:r>
     </w:p>

</xml_diff>